<commit_message>
update resume and text
</commit_message>
<xml_diff>
--- a/www/files/resume.docx
+++ b/www/files/resume.docx
@@ -14,20 +14,20 @@
           <w:szCs w:val="20"/>
           <w:rtl w:val="0"/>
         </w:rPr>
-        <w:t xml:space="preserve">Paul Shorey  |  ps@artspaces.net  |  paulshorey.com</w:t>
-      </w:r>
-    </w:p>
-    <w:p>
-      <w:pPr>
-        <w:contextualSpacing w:val="0"/>
-      </w:pPr>
-      <w:r>
-        <w:rPr>
-          <w:sz w:val="20"/>
-          <w:szCs w:val="20"/>
-          <w:rtl w:val="0"/>
-        </w:rPr>
-        <w:t xml:space="preserve">UI/UX designer  |  web developer</w:t>
+        <w:t xml:space="preserve">Paul Shorey  |  ps@artspaces.net  |  321.446.5290  |  http://paulshorey.com</w:t>
+      </w:r>
+    </w:p>
+    <w:p>
+      <w:pPr>
+        <w:contextualSpacing w:val="0"/>
+      </w:pPr>
+      <w:r>
+        <w:rPr>
+          <w:sz w:val="20"/>
+          <w:szCs w:val="20"/>
+          <w:rtl w:val="0"/>
+        </w:rPr>
+        <w:t xml:space="preserve">UI/UX designer  |  web developer  |  CSS ninja</w:t>
       </w:r>
     </w:p>
     <w:p>
@@ -618,22 +618,32 @@
           <w:highlight w:val="white"/>
           <w:rtl w:val="0"/>
         </w:rPr>
-        <w:t xml:space="preserve">Skills:</w:t>
-      </w:r>
-    </w:p>
-    <w:p>
-      <w:pPr>
-        <w:contextualSpacing w:val="0"/>
-      </w:pPr>
-      <w:r>
-        <w:rPr>
-          <w:b w:val="1"/>
+        <w:t xml:space="preserve">Skills</w:t>
+      </w:r>
+      <w:r>
+        <w:rPr>
           <w:color w:val="222222"/>
           <w:sz w:val="20"/>
           <w:szCs w:val="20"/>
           <w:highlight w:val="white"/>
           <w:rtl w:val="0"/>
         </w:rPr>
+        <w:t xml:space="preserve">:</w:t>
+      </w:r>
+    </w:p>
+    <w:p>
+      <w:pPr>
+        <w:contextualSpacing w:val="0"/>
+      </w:pPr>
+      <w:r>
+        <w:rPr>
+          <w:b w:val="1"/>
+          <w:color w:val="222222"/>
+          <w:sz w:val="20"/>
+          <w:szCs w:val="20"/>
+          <w:highlight w:val="white"/>
+          <w:rtl w:val="0"/>
+        </w:rPr>
         <w:t xml:space="preserve">Design - </w:t>
       </w:r>
       <w:r>
@@ -644,7 +654,7 @@
           <w:highlight w:val="white"/>
           <w:rtl w:val="0"/>
         </w:rPr>
-        <w:t xml:space="preserve">Adobe CS, Sketch, SVG icons and fonts (custom and web services), responsive, video, new media</w:t>
+        <w:t xml:space="preserve">Adobe CS, Sketch, custom SVG icons and fonts, responsive, mobile, video, new media</w:t>
       </w:r>
     </w:p>
     <w:p>
@@ -671,7 +681,7 @@
           <w:highlight w:val="white"/>
           <w:rtl w:val="0"/>
         </w:rPr>
-        <w:t xml:space="preserve"> pr</w:t>
+        <w:t xml:space="preserve"> </w:t>
       </w:r>
       <w:r>
         <w:rPr>
@@ -681,7 +691,7 @@
           <w:highlight w:val="white"/>
           <w:rtl w:val="0"/>
         </w:rPr>
-        <w:t xml:space="preserve">efer and excel at anything to do with DOM / HTML / JSON, including CSS / SASS / GRUNT, have much experience in Javascript / JQuery / AngularJS / NodeJS, creating custom plugins and modules</w:t>
+        <w:t xml:space="preserve">CSS3, SCSS, GRUNT, Javascript, JQuery, AngularJS, NodeJS, JSON, CORS, HTML5</w:t>
       </w:r>
     </w:p>
     <w:p>
@@ -708,21 +718,6 @@
           <w:rtl w:val="0"/>
         </w:rPr>
         <w:t xml:space="preserve">  experienced in PHP / MYSQL / Apache, but prefer NodeJS / MongoDB / Nginx</w:t>
-      </w:r>
-    </w:p>
-    <w:p>
-      <w:pPr>
-        <w:contextualSpacing w:val="0"/>
-      </w:pPr>
-      <w:r>
-        <w:rPr>
-          <w:color w:val="222222"/>
-          <w:sz w:val="20"/>
-          <w:szCs w:val="20"/>
-          <w:highlight w:val="white"/>
-          <w:rtl w:val="0"/>
-        </w:rPr>
-        <w:t xml:space="preserve">Looking for a position to marry my full-stack dev experience or any part of it, with my creative predisposition</w:t>
       </w:r>
     </w:p>
     <w:sectPr>

</xml_diff>